<commit_message>
changed readme and report
</commit_message>
<xml_diff>
--- a/pj2_report.docx
+++ b/pj2_report.docx
@@ -2,6 +2,105 @@
 <file path=word/document.xml><?xml version="1.0" encoding="utf-8"?>
 <w:document xmlns:wpc="http://schemas.microsoft.com/office/word/2010/wordprocessingCanvas" xmlns:cx="http://schemas.microsoft.com/office/drawing/2014/chartex" xmlns:cx1="http://schemas.microsoft.com/office/drawing/2015/9/8/chartex" xmlns:cx2="http://schemas.microsoft.com/office/drawing/2015/10/21/chartex" xmlns:cx3="http://schemas.microsoft.com/office/drawing/2016/5/9/chartex" xmlns:cx4="http://schemas.microsoft.com/office/drawing/2016/5/10/chartex" xmlns:cx5="http://schemas.microsoft.com/office/drawing/2016/5/11/chartex" xmlns:cx6="http://schemas.microsoft.com/office/drawing/2016/5/12/chartex" xmlns:cx7="http://schemas.microsoft.com/office/drawing/2016/5/13/chartex" xmlns:cx8="http://schemas.microsoft.com/office/drawing/2016/5/14/chartex" xmlns:mc="http://schemas.openxmlformats.org/markup-compatibility/2006" xmlns:aink="http://schemas.microsoft.com/office/drawing/2016/ink" xmlns:am3d="http://schemas.microsoft.com/office/drawing/2017/model3d" xmlns:o="urn:schemas-microsoft-com:office:office" xmlns:r="http://schemas.openxmlformats.org/officeDocument/2006/relationships" xmlns:m="http://schemas.openxmlformats.org/officeDocument/2006/math" xmlns:v="urn:schemas-microsoft-com:vml" xmlns:wp14="http://schemas.microsoft.com/office/word/2010/wordprocessingDrawing" xmlns:wp="http://schemas.openxmlformats.org/drawingml/2006/wordprocessingDrawing" xmlns:w10="urn:schemas-microsoft-com:office:word" xmlns:w="http://schemas.openxmlformats.org/wordprocessingml/2006/main" xmlns:w14="http://schemas.microsoft.com/office/word/2010/wordml" xmlns:w15="http://schemas.microsoft.com/office/word/2012/wordml" xmlns:w16cid="http://schemas.microsoft.com/office/word/2016/wordml/cid" xmlns:w16se="http://schemas.microsoft.com/office/word/2015/wordml/symex" xmlns:wpg="http://schemas.microsoft.com/office/word/2010/wordprocessingGroup" xmlns:wpi="http://schemas.microsoft.com/office/word/2010/wordprocessingInk" xmlns:wne="http://schemas.microsoft.com/office/word/2006/wordml" xmlns:wps="http://schemas.microsoft.com/office/word/2010/wordprocessingShape" mc:Ignorable="w14 w15 w16se w16cid wp14">
   <w:body>
+    <w:p>
+      <w:pPr>
+        <w:rPr>
+          <w:rFonts w:ascii="Times New Roman" w:hAnsi="Times New Roman" w:cs="Times New Roman"/>
+        </w:rPr>
+      </w:pPr>
+      <w:r>
+        <w:rPr>
+          <w:rFonts w:ascii="Times New Roman" w:hAnsi="Times New Roman" w:cs="Times New Roman"/>
+        </w:rPr>
+        <w:t>Yichen Wu 504294181</w:t>
+      </w:r>
+    </w:p>
+    <w:p>
+      <w:pPr>
+        <w:rPr>
+          <w:rFonts w:ascii="Times New Roman" w:hAnsi="Times New Roman" w:cs="Times New Roman"/>
+        </w:rPr>
+      </w:pPr>
+      <w:proofErr w:type="spellStart"/>
+      <w:r>
+        <w:rPr>
+          <w:rFonts w:ascii="Times New Roman" w:hAnsi="Times New Roman" w:cs="Times New Roman"/>
+        </w:rPr>
+        <w:t>Siyuan</w:t>
+      </w:r>
+      <w:proofErr w:type="spellEnd"/>
+      <w:r>
+        <w:rPr>
+          <w:rFonts w:ascii="Times New Roman" w:hAnsi="Times New Roman" w:cs="Times New Roman"/>
+        </w:rPr>
+        <w:t xml:space="preserve"> Chen 405024391</w:t>
+      </w:r>
+    </w:p>
+    <w:p>
+      <w:pPr>
+        <w:rPr>
+          <w:rFonts w:ascii="Times New Roman" w:hAnsi="Times New Roman" w:cs="Times New Roman"/>
+        </w:rPr>
+      </w:pPr>
+    </w:p>
+    <w:p>
+      <w:pPr>
+        <w:rPr>
+          <w:rFonts w:ascii="Times New Roman" w:hAnsi="Times New Roman" w:cs="Times New Roman"/>
+        </w:rPr>
+      </w:pPr>
+      <w:r>
+        <w:rPr>
+          <w:rFonts w:ascii="Times New Roman" w:hAnsi="Times New Roman" w:cs="Times New Roman"/>
+        </w:rPr>
+        <w:t>Read README.md</w:t>
+      </w:r>
+    </w:p>
+    <w:p>
+      <w:pPr>
+        <w:rPr>
+          <w:rFonts w:ascii="Times New Roman" w:hAnsi="Times New Roman" w:cs="Times New Roman" w:hint="eastAsia"/>
+        </w:rPr>
+      </w:pPr>
+      <w:r>
+        <w:rPr>
+          <w:rFonts w:ascii="Times New Roman" w:hAnsi="Times New Roman" w:cs="Times New Roman"/>
+        </w:rPr>
+        <w:t xml:space="preserve">Or go to </w:t>
+      </w:r>
+      <w:hyperlink r:id="rId5" w:history="1">
+        <w:r>
+          <w:rPr>
+            <w:rStyle w:val="Hyperlink"/>
+            <w:rFonts w:ascii="Times New Roman" w:hAnsi="Times New Roman" w:cs="Times New Roman"/>
+          </w:rPr>
+          <w:t>https://github.com/popo0293/EE219</w:t>
+        </w:r>
+        <w:bookmarkStart w:id="0" w:name="_GoBack"/>
+        <w:bookmarkEnd w:id="0"/>
+        <w:r>
+          <w:rPr>
+            <w:rStyle w:val="Hyperlink"/>
+            <w:rFonts w:ascii="Times New Roman" w:hAnsi="Times New Roman" w:cs="Times New Roman"/>
+          </w:rPr>
+          <w:t>P</w:t>
+        </w:r>
+        <w:r>
+          <w:rPr>
+            <w:rStyle w:val="Hyperlink"/>
+            <w:rFonts w:ascii="Times New Roman" w:hAnsi="Times New Roman" w:cs="Times New Roman"/>
+          </w:rPr>
+          <w:t>roject2</w:t>
+        </w:r>
+      </w:hyperlink>
+    </w:p>
+    <w:p>
+      <w:pPr>
+        <w:rPr>
+          <w:rFonts w:ascii="Times New Roman" w:hAnsi="Times New Roman" w:cs="Times New Roman"/>
+        </w:rPr>
+      </w:pPr>
+    </w:p>
     <w:p>
       <w:pPr>
         <w:pStyle w:val="ListParagraph"/>
@@ -480,7 +579,7 @@
         <w:rPr>
           <w:rFonts w:ascii="Times New Roman" w:hAnsi="Times New Roman" w:cs="Times New Roman"/>
         </w:rPr>
-        <w:t xml:space="preserve">Logarithm transformation in this case gave us better results for both LSI and NMF on the performance of clustering. This can be explained by the property of logarithm: it is a function with positive derivative and negative second </w:t>
+        <w:t xml:space="preserve">Logarithm transformation in this case gave us better results for NMF on the performance of clustering. This can be explained by the property of logarithm: it is a function with positive derivative and negative second </w:t>
       </w:r>
       <w:r>
         <w:rPr>
@@ -498,7 +597,7 @@
         </w:numPr>
         <w:ind w:firstLineChars="0"/>
         <w:rPr>
-          <w:rFonts w:ascii="Times New Roman" w:hAnsi="Times New Roman" w:cs="Times New Roman" w:hint="eastAsia"/>
+          <w:rFonts w:ascii="Times New Roman" w:hAnsi="Times New Roman" w:cs="Times New Roman"/>
         </w:rPr>
       </w:pPr>
       <w:r>
@@ -507,8 +606,6 @@
         </w:rPr>
         <w:t>When dataset was expanded into 20 categories, the best r value for truncated SVD and NMF was 10. With this r value, we tried different methods of transformations. The results show that in this case, neither normalization nor logarithm would have significant effect on the performance of clustering.</w:t>
       </w:r>
-      <w:bookmarkStart w:id="0" w:name="_GoBack"/>
-      <w:bookmarkEnd w:id="0"/>
     </w:p>
     <w:sectPr>
       <w:pgSz w:w="11906" w:h="16838"/>
@@ -1145,6 +1242,41 @@
       <w:ind w:firstLineChars="200" w:firstLine="420"/>
     </w:pPr>
   </w:style>
+  <w:style w:type="character" w:styleId="Hyperlink">
+    <w:name w:val="Hyperlink"/>
+    <w:basedOn w:val="DefaultParagraphFont"/>
+    <w:uiPriority w:val="99"/>
+    <w:unhideWhenUsed/>
+    <w:rsid w:val="003C365A"/>
+    <w:rPr>
+      <w:color w:val="0563C1" w:themeColor="hyperlink"/>
+      <w:u w:val="single"/>
+    </w:rPr>
+  </w:style>
+  <w:style w:type="character" w:styleId="UnresolvedMention">
+    <w:name w:val="Unresolved Mention"/>
+    <w:basedOn w:val="DefaultParagraphFont"/>
+    <w:uiPriority w:val="99"/>
+    <w:semiHidden/>
+    <w:unhideWhenUsed/>
+    <w:rsid w:val="003C365A"/>
+    <w:rPr>
+      <w:color w:val="808080"/>
+      <w:shd w:val="clear" w:color="auto" w:fill="E6E6E6"/>
+    </w:rPr>
+  </w:style>
+  <w:style w:type="character" w:styleId="FollowedHyperlink">
+    <w:name w:val="FollowedHyperlink"/>
+    <w:basedOn w:val="DefaultParagraphFont"/>
+    <w:uiPriority w:val="99"/>
+    <w:semiHidden/>
+    <w:unhideWhenUsed/>
+    <w:rsid w:val="003C365A"/>
+    <w:rPr>
+      <w:color w:val="954F72" w:themeColor="followedHyperlink"/>
+      <w:u w:val="single"/>
+    </w:rPr>
+  </w:style>
 </w:styles>
 </file>
 

</xml_diff>